<commit_message>
Update to latest handbook
</commit_message>
<xml_diff>
--- a/files/CS373/CSCI373CourseHandbookEdition24.docx
+++ b/files/CS373/CSCI373CourseHandbookEdition24.docx
@@ -8725,11 +8725,9 @@
         <w:t xml:space="preserve">Paper &amp; </w:t>
       </w:r>
       <w:bookmarkEnd w:id="50"/>
-      <w:proofErr w:type="gramStart"/>
-      <w:r>
-        <w:t>Short-clip</w:t>
-      </w:r>
-      <w:proofErr w:type="gramEnd"/>
+      <w:r>
+        <w:t>Short clip</w:t>
+      </w:r>
       <w:r>
         <w:t xml:space="preserve"> Recorded Pitch</w:t>
       </w:r>
@@ -8927,7 +8925,13 @@
         </w:numPr>
       </w:pPr>
       <w:r>
-        <w:t>Each student will record a 30 – 45 second video.  We will show all videos in class.</w:t>
+        <w:t>Each student will record a 30 – 45 second video</w:t>
+      </w:r>
+      <w:r>
+        <w:t xml:space="preserve"> that gives the viewer an essential idea of your topic</w:t>
+      </w:r>
+      <w:r>
+        <w:t>.  We will show all videos in class.</w:t>
       </w:r>
     </w:p>
     <w:p>

</xml_diff>